<commit_message>
new class diagram file
</commit_message>
<xml_diff>
--- a/Παραδοτέο 3/Project-description-v0.2.docx
+++ b/Παραδοτέο 3/Project-description-v0.2.docx
@@ -141,7 +141,23 @@
           <w:sz w:val="32"/>
           <w:szCs w:val="32"/>
         </w:rPr>
-        <w:t xml:space="preserve"> - </w:t>
+        <w:t xml:space="preserve"> </w:t>
+      </w:r>
+      <w:r>
+        <w:rPr>
+          <w:rFonts w:asciiTheme="minorHAnsi" w:hAnsiTheme="minorHAnsi" w:cstheme="minorHAnsi"/>
+          <w:sz w:val="32"/>
+          <w:szCs w:val="32"/>
+        </w:rPr>
+        <w:t>–</w:t>
+      </w:r>
+      <w:r>
+        <w:rPr>
+          <w:rFonts w:asciiTheme="minorHAnsi" w:hAnsiTheme="minorHAnsi" w:cstheme="minorHAnsi"/>
+          <w:sz w:val="32"/>
+          <w:szCs w:val="32"/>
+        </w:rPr>
+        <w:t xml:space="preserve"> </w:t>
       </w:r>
       <w:r>
         <w:rPr>
@@ -155,6 +171,26 @@
       <w:r>
         <w:rPr>
           <w:rFonts w:asciiTheme="minorHAnsi" w:hAnsiTheme="minorHAnsi" w:cstheme="minorHAnsi"/>
+          <w:sz w:val="32"/>
+          <w:szCs w:val="32"/>
+        </w:rPr>
+        <w:t xml:space="preserve"> </w:t>
+      </w:r>
+      <w:r>
+        <w:rPr>
+          <w:rFonts w:asciiTheme="minorHAnsi" w:hAnsiTheme="minorHAnsi" w:cstheme="minorHAnsi"/>
+          <w:sz w:val="32"/>
+          <w:szCs w:val="32"/>
+        </w:rPr>
+        <w:t>0.2</w:t>
+      </w:r>
+    </w:p>
+    <w:p/>
+    <w:p/>
+    <w:p>
+      <w:r>
+        <w:rPr>
+          <w:rFonts w:asciiTheme="minorHAnsi" w:hAnsiTheme="minorHAnsi" w:cstheme="minorHAnsi"/>
           <w:b/>
           <w:bCs/>
           <w:noProof/>
@@ -162,13 +198,13 @@
           <w:szCs w:val="32"/>
         </w:rPr>
         <w:drawing>
-          <wp:anchor distT="0" distB="0" distL="114300" distR="114300" simplePos="0" relativeHeight="251659264" behindDoc="0" locked="0" layoutInCell="1" allowOverlap="1" wp14:anchorId="7F9B17CD" wp14:editId="7BED03DD">
+          <wp:anchor distT="0" distB="0" distL="114300" distR="114300" simplePos="0" relativeHeight="251659264" behindDoc="0" locked="0" layoutInCell="1" allowOverlap="1" wp14:anchorId="7F9B17CD" wp14:editId="0A7C20EC">
             <wp:simplePos x="0" y="0"/>
             <wp:positionH relativeFrom="column">
               <wp:posOffset>1429385</wp:posOffset>
             </wp:positionH>
             <wp:positionV relativeFrom="paragraph">
-              <wp:posOffset>495713</wp:posOffset>
+              <wp:posOffset>245922</wp:posOffset>
             </wp:positionV>
             <wp:extent cx="2543175" cy="1656080"/>
             <wp:effectExtent l="0" t="0" r="0" b="0"/>
@@ -228,22 +264,11 @@
           </wp:anchor>
         </w:drawing>
       </w:r>
-      <w:r>
-        <w:rPr>
-          <w:rFonts w:asciiTheme="minorHAnsi" w:hAnsiTheme="minorHAnsi" w:cstheme="minorHAnsi"/>
-          <w:sz w:val="32"/>
-          <w:szCs w:val="32"/>
-        </w:rPr>
-        <w:t>0.2</w:t>
-      </w:r>
     </w:p>
     <w:p/>
     <w:p/>
     <w:p/>
     <w:p/>
-    <w:p/>
-    <w:p/>
-    <w:p/>
     <w:p>
       <w:pPr>
         <w:jc w:val="center"/>
@@ -255,7 +280,34 @@
         <w:rPr>
           <w:rFonts w:asciiTheme="minorHAnsi" w:hAnsiTheme="minorHAnsi" w:cstheme="minorHAnsi"/>
         </w:rPr>
-        <w:t>Γιαννέλη Χριστίνα  ΑΜ: 1090055 4o έτος</w:t>
+        <w:t xml:space="preserve">Γιαννέλη Χριστίνα  ΑΜ: 1090055 </w:t>
+      </w:r>
+      <w:proofErr w:type="spellStart"/>
+      <w:r>
+        <w:rPr>
+          <w:rFonts w:asciiTheme="minorHAnsi" w:hAnsiTheme="minorHAnsi" w:cstheme="minorHAnsi"/>
+        </w:rPr>
+        <w:t>4</w:t>
+      </w:r>
+      <w:r>
+        <w:rPr>
+          <w:rFonts w:asciiTheme="minorHAnsi" w:hAnsiTheme="minorHAnsi" w:cstheme="minorHAnsi"/>
+          <w:vertAlign w:val="superscript"/>
+        </w:rPr>
+        <w:t>ο</w:t>
+      </w:r>
+      <w:proofErr w:type="spellEnd"/>
+      <w:r>
+        <w:rPr>
+          <w:rFonts w:asciiTheme="minorHAnsi" w:hAnsiTheme="minorHAnsi" w:cstheme="minorHAnsi"/>
+        </w:rPr>
+        <w:t xml:space="preserve"> </w:t>
+      </w:r>
+      <w:r>
+        <w:rPr>
+          <w:rFonts w:asciiTheme="minorHAnsi" w:hAnsiTheme="minorHAnsi" w:cstheme="minorHAnsi"/>
+        </w:rPr>
+        <w:t xml:space="preserve"> έτος</w:t>
       </w:r>
     </w:p>
     <w:p>
@@ -277,7 +329,73 @@
         <w:rPr>
           <w:rFonts w:asciiTheme="minorHAnsi" w:hAnsiTheme="minorHAnsi" w:cstheme="minorHAnsi"/>
         </w:rPr>
-        <w:t>Καραγεωργος-Γεωργοπουλος Πολύκαρπος  ΑΜ:1051332  9° ετος</w:t>
+        <w:t>Καραγε</w:t>
+      </w:r>
+      <w:r>
+        <w:rPr>
+          <w:rFonts w:asciiTheme="minorHAnsi" w:hAnsiTheme="minorHAnsi" w:cstheme="minorHAnsi"/>
+        </w:rPr>
+        <w:t>ώ</w:t>
+      </w:r>
+      <w:r>
+        <w:rPr>
+          <w:rFonts w:asciiTheme="minorHAnsi" w:hAnsiTheme="minorHAnsi" w:cstheme="minorHAnsi"/>
+        </w:rPr>
+        <w:t>ργος</w:t>
+      </w:r>
+      <w:r>
+        <w:rPr>
+          <w:rFonts w:asciiTheme="minorHAnsi" w:hAnsiTheme="minorHAnsi" w:cstheme="minorHAnsi"/>
+        </w:rPr>
+        <w:t xml:space="preserve"> </w:t>
+      </w:r>
+      <w:r>
+        <w:rPr>
+          <w:rFonts w:asciiTheme="minorHAnsi" w:hAnsiTheme="minorHAnsi" w:cstheme="minorHAnsi"/>
+        </w:rPr>
+        <w:t>-</w:t>
+      </w:r>
+      <w:r>
+        <w:rPr>
+          <w:rFonts w:asciiTheme="minorHAnsi" w:hAnsiTheme="minorHAnsi" w:cstheme="minorHAnsi"/>
+        </w:rPr>
+        <w:t xml:space="preserve"> </w:t>
+      </w:r>
+      <w:r>
+        <w:rPr>
+          <w:rFonts w:asciiTheme="minorHAnsi" w:hAnsiTheme="minorHAnsi" w:cstheme="minorHAnsi"/>
+        </w:rPr>
+        <w:t>Γεωργ</w:t>
+      </w:r>
+      <w:r>
+        <w:rPr>
+          <w:rFonts w:asciiTheme="minorHAnsi" w:hAnsiTheme="minorHAnsi" w:cstheme="minorHAnsi"/>
+        </w:rPr>
+        <w:t>ό</w:t>
+      </w:r>
+      <w:r>
+        <w:rPr>
+          <w:rFonts w:asciiTheme="minorHAnsi" w:hAnsiTheme="minorHAnsi" w:cstheme="minorHAnsi"/>
+        </w:rPr>
+        <w:t>πουλος Πολύκαρπος  ΑΜ:</w:t>
+      </w:r>
+      <w:r>
+        <w:rPr>
+          <w:rFonts w:asciiTheme="minorHAnsi" w:hAnsiTheme="minorHAnsi" w:cstheme="minorHAnsi"/>
+        </w:rPr>
+        <w:t xml:space="preserve"> </w:t>
+      </w:r>
+      <w:r>
+        <w:rPr>
+          <w:rFonts w:asciiTheme="minorHAnsi" w:hAnsiTheme="minorHAnsi" w:cstheme="minorHAnsi"/>
+        </w:rPr>
+        <w:t xml:space="preserve">1051332  9° </w:t>
+      </w:r>
+      <w:r>
+        <w:rPr>
+          <w:rFonts w:asciiTheme="minorHAnsi" w:hAnsiTheme="minorHAnsi" w:cstheme="minorHAnsi"/>
+        </w:rPr>
+        <w:t>έτος</w:t>
       </w:r>
     </w:p>
     <w:p>
@@ -299,7 +417,34 @@
         <w:rPr>
           <w:rFonts w:asciiTheme="minorHAnsi" w:hAnsiTheme="minorHAnsi" w:cstheme="minorHAnsi"/>
         </w:rPr>
-        <w:t>Μπαλής Γεώργιος, ΑΜ: 1040996 (παλαιός 235230) 14ο έτος</w:t>
+        <w:t xml:space="preserve">Μπαλής Γεώργιος, ΑΜ: 1040996 (παλαιός 235230) </w:t>
+      </w:r>
+      <w:proofErr w:type="spellStart"/>
+      <w:r>
+        <w:rPr>
+          <w:rFonts w:asciiTheme="minorHAnsi" w:hAnsiTheme="minorHAnsi" w:cstheme="minorHAnsi"/>
+        </w:rPr>
+        <w:t>14</w:t>
+      </w:r>
+      <w:r>
+        <w:rPr>
+          <w:rFonts w:asciiTheme="minorHAnsi" w:hAnsiTheme="minorHAnsi" w:cstheme="minorHAnsi"/>
+          <w:vertAlign w:val="superscript"/>
+        </w:rPr>
+        <w:t>ο</w:t>
+      </w:r>
+      <w:proofErr w:type="spellEnd"/>
+      <w:r>
+        <w:rPr>
+          <w:rFonts w:asciiTheme="minorHAnsi" w:hAnsiTheme="minorHAnsi" w:cstheme="minorHAnsi"/>
+        </w:rPr>
+        <w:t xml:space="preserve"> </w:t>
+      </w:r>
+      <w:r>
+        <w:rPr>
+          <w:rFonts w:asciiTheme="minorHAnsi" w:hAnsiTheme="minorHAnsi" w:cstheme="minorHAnsi"/>
+        </w:rPr>
+        <w:t>έτος</w:t>
       </w:r>
     </w:p>
     <w:p>
@@ -321,7 +466,46 @@
         <w:rPr>
           <w:rFonts w:asciiTheme="minorHAnsi" w:hAnsiTheme="minorHAnsi" w:cstheme="minorHAnsi"/>
         </w:rPr>
-        <w:t>Νεζερίτης Μάριος, ΑΜ: 1080400  5ο Έτος.</w:t>
+        <w:t xml:space="preserve">Νεζερίτης </w:t>
+      </w:r>
+      <w:r>
+        <w:rPr>
+          <w:rFonts w:asciiTheme="minorHAnsi" w:hAnsiTheme="minorHAnsi" w:cstheme="minorHAnsi"/>
+        </w:rPr>
+        <w:t>Μ</w:t>
+      </w:r>
+      <w:r>
+        <w:rPr>
+          <w:rFonts w:asciiTheme="minorHAnsi" w:hAnsiTheme="minorHAnsi" w:cstheme="minorHAnsi"/>
+        </w:rPr>
+        <w:t xml:space="preserve">άριος, ΑΜ: 1080400  </w:t>
+      </w:r>
+      <w:proofErr w:type="spellStart"/>
+      <w:r>
+        <w:rPr>
+          <w:rFonts w:asciiTheme="minorHAnsi" w:hAnsiTheme="minorHAnsi" w:cstheme="minorHAnsi"/>
+        </w:rPr>
+        <w:t>5</w:t>
+      </w:r>
+      <w:r>
+        <w:rPr>
+          <w:rFonts w:asciiTheme="minorHAnsi" w:hAnsiTheme="minorHAnsi" w:cstheme="minorHAnsi"/>
+          <w:vertAlign w:val="superscript"/>
+        </w:rPr>
+        <w:t>ο</w:t>
+      </w:r>
+      <w:proofErr w:type="spellEnd"/>
+      <w:r>
+        <w:rPr>
+          <w:rFonts w:asciiTheme="minorHAnsi" w:hAnsiTheme="minorHAnsi" w:cstheme="minorHAnsi"/>
+        </w:rPr>
+        <w:t xml:space="preserve"> </w:t>
+      </w:r>
+      <w:r>
+        <w:rPr>
+          <w:rFonts w:asciiTheme="minorHAnsi" w:hAnsiTheme="minorHAnsi" w:cstheme="minorHAnsi"/>
+        </w:rPr>
+        <w:t xml:space="preserve"> Έτος.</w:t>
       </w:r>
     </w:p>
     <w:p>

</xml_diff>